<commit_message>
Updated blog post link
</commit_message>
<xml_diff>
--- a/Report.docx
+++ b/Report.docx
@@ -387,10 +387,10 @@
           <w:color w:val="212121"/>
         </w:rPr>
         <w:drawing>
-          <wp:inline distT="0" distB="0" distL="0" distR="0" wp14:anchorId="43F7C694" wp14:editId="5BDE907E">
+          <wp:inline distT="0" distB="0" distL="0" distR="0" wp14:anchorId="26B32F68" wp14:editId="0DD3649D">
             <wp:extent cx="5731510" cy="3046095"/>
             <wp:effectExtent l="0" t="0" r="2540" b="1905"/>
-            <wp:docPr id="1" name="Picture 1" descr="C:\Users\hp\AppData\Local\Microsoft\Windows\INetCache\Content.MSO\556F6AC3.tmp"/>
+            <wp:docPr id="11" name="Picture 11" descr="C:\Users\hp\AppData\Local\Microsoft\Windows\INetCache\Content.MSO\9A334489.tmp"/>
             <wp:cNvGraphicFramePr>
               <a:graphicFrameLocks xmlns:a="http://schemas.openxmlformats.org/drawingml/2006/main" noChangeAspect="1"/>
             </wp:cNvGraphicFramePr>
@@ -398,7 +398,7 @@
               <a:graphicData uri="http://schemas.openxmlformats.org/drawingml/2006/picture">
                 <pic:pic xmlns:pic="http://schemas.openxmlformats.org/drawingml/2006/picture">
                   <pic:nvPicPr>
-                    <pic:cNvPr id="0" name="Picture 1" descr="C:\Users\hp\AppData\Local\Microsoft\Windows\INetCache\Content.MSO\556F6AC3.tmp"/>
+                    <pic:cNvPr id="0" name="Picture 1" descr="C:\Users\hp\AppData\Local\Microsoft\Windows\INetCache\Content.MSO\9A334489.tmp"/>
                     <pic:cNvPicPr>
                       <a:picLocks noChangeAspect="1" noChangeArrowheads="1"/>
                     </pic:cNvPicPr>
@@ -547,15 +547,13 @@
       </w:pPr>
       <w:r>
         <w:rPr>
-          <w:rFonts w:asciiTheme="minorHAnsi" w:hAnsiTheme="minorHAnsi" w:cstheme="minorHAnsi"/>
           <w:noProof/>
-          <w:color w:val="212121"/>
         </w:rPr>
         <w:drawing>
-          <wp:inline distT="0" distB="0" distL="0" distR="0" wp14:anchorId="1E93C518" wp14:editId="76C1766F">
+          <wp:inline distT="0" distB="0" distL="0" distR="0" wp14:anchorId="092A6A9F" wp14:editId="10E6B2DE">
             <wp:extent cx="3716020" cy="3811270"/>
             <wp:effectExtent l="0" t="0" r="0" b="0"/>
-            <wp:docPr id="2" name="Picture 2" descr="C:\Users\hp\AppData\Local\Microsoft\Windows\INetCache\Content.MSO\50ACF4C9.tmp"/>
+            <wp:docPr id="12" name="Picture 12" descr="https://cdn-images-1.medium.com/max/800/1*Lao3k5ze27vXbojv5Pnd8w.png"/>
             <wp:cNvGraphicFramePr>
               <a:graphicFrameLocks xmlns:a="http://schemas.openxmlformats.org/drawingml/2006/main" noChangeAspect="1"/>
             </wp:cNvGraphicFramePr>
@@ -563,13 +561,13 @@
               <a:graphicData uri="http://schemas.openxmlformats.org/drawingml/2006/picture">
                 <pic:pic xmlns:pic="http://schemas.openxmlformats.org/drawingml/2006/picture">
                   <pic:nvPicPr>
-                    <pic:cNvPr id="0" name="Picture 3" descr="C:\Users\hp\AppData\Local\Microsoft\Windows\INetCache\Content.MSO\50ACF4C9.tmp"/>
+                    <pic:cNvPr id="0" name="Picture 3" descr="https://cdn-images-1.medium.com/max/800/1*Lao3k5ze27vXbojv5Pnd8w.png"/>
                     <pic:cNvPicPr>
                       <a:picLocks noChangeAspect="1" noChangeArrowheads="1"/>
                     </pic:cNvPicPr>
                   </pic:nvPicPr>
                   <pic:blipFill>
-                    <a:blip r:embed="rId5">
+                    <a:blip r:embed="rId6">
                       <a:extLst>
                         <a:ext uri="{28A0092B-C50C-407E-A947-70E740481C1C}">
                           <a14:useLocalDpi xmlns:a14="http://schemas.microsoft.com/office/drawing/2010/main" val="0"/>
@@ -624,16 +622,14 @@
       </w:pPr>
       <w:r>
         <w:rPr>
-          <w:rFonts w:asciiTheme="minorHAnsi" w:hAnsiTheme="minorHAnsi" w:cstheme="minorHAnsi"/>
           <w:noProof/>
-          <w:color w:val="212121"/>
         </w:rPr>
         <w:lastRenderedPageBreak/>
         <w:drawing>
-          <wp:inline distT="0" distB="0" distL="0" distR="0" wp14:anchorId="251B4A71" wp14:editId="01C9C939">
+          <wp:inline distT="0" distB="0" distL="0" distR="0" wp14:anchorId="6593AF02" wp14:editId="325F9E37">
             <wp:extent cx="5731510" cy="3832860"/>
             <wp:effectExtent l="0" t="0" r="2540" b="0"/>
-            <wp:docPr id="3" name="Picture 3" descr="C:\Users\hp\AppData\Local\Microsoft\Windows\INetCache\Content.MSO\5373ABF.tmp"/>
+            <wp:docPr id="13" name="Picture 13" descr="https://cdn-images-1.medium.com/max/800/1*UI08xjPnLHfYcRR_D9H3vg.png"/>
             <wp:cNvGraphicFramePr>
               <a:graphicFrameLocks xmlns:a="http://schemas.openxmlformats.org/drawingml/2006/main" noChangeAspect="1"/>
             </wp:cNvGraphicFramePr>
@@ -641,13 +637,13 @@
               <a:graphicData uri="http://schemas.openxmlformats.org/drawingml/2006/picture">
                 <pic:pic xmlns:pic="http://schemas.openxmlformats.org/drawingml/2006/picture">
                   <pic:nvPicPr>
-                    <pic:cNvPr id="0" name="Picture 5" descr="C:\Users\hp\AppData\Local\Microsoft\Windows\INetCache\Content.MSO\5373ABF.tmp"/>
+                    <pic:cNvPr id="0" name="Picture 5" descr="https://cdn-images-1.medium.com/max/800/1*UI08xjPnLHfYcRR_D9H3vg.png"/>
                     <pic:cNvPicPr>
                       <a:picLocks noChangeAspect="1" noChangeArrowheads="1"/>
                     </pic:cNvPicPr>
                   </pic:nvPicPr>
                   <pic:blipFill>
-                    <a:blip r:embed="rId5">
+                    <a:blip r:embed="rId7">
                       <a:extLst>
                         <a:ext uri="{28A0092B-C50C-407E-A947-70E740481C1C}">
                           <a14:useLocalDpi xmlns:a14="http://schemas.microsoft.com/office/drawing/2010/main" val="0"/>
@@ -702,15 +698,13 @@
       </w:pPr>
       <w:r>
         <w:rPr>
-          <w:rFonts w:asciiTheme="minorHAnsi" w:hAnsiTheme="minorHAnsi" w:cstheme="minorHAnsi"/>
           <w:noProof/>
-          <w:color w:val="212121"/>
         </w:rPr>
         <w:drawing>
-          <wp:inline distT="0" distB="0" distL="0" distR="0" wp14:anchorId="5AB2D016" wp14:editId="5A630729">
+          <wp:inline distT="0" distB="0" distL="0" distR="0" wp14:anchorId="4DC33AB4" wp14:editId="7FAF583A">
             <wp:extent cx="4740275" cy="4418330"/>
             <wp:effectExtent l="0" t="0" r="3175" b="1270"/>
-            <wp:docPr id="4" name="Picture 4" descr="C:\Users\hp\AppData\Local\Microsoft\Windows\INetCache\Content.MSO\4D73D225.tmp"/>
+            <wp:docPr id="16" name="Picture 16" descr="https://cdn-images-1.medium.com/max/800/1*mm3sXIUWfMVoS9W4IITW1A.png"/>
             <wp:cNvGraphicFramePr>
               <a:graphicFrameLocks xmlns:a="http://schemas.openxmlformats.org/drawingml/2006/main" noChangeAspect="1"/>
             </wp:cNvGraphicFramePr>
@@ -718,13 +712,13 @@
               <a:graphicData uri="http://schemas.openxmlformats.org/drawingml/2006/picture">
                 <pic:pic xmlns:pic="http://schemas.openxmlformats.org/drawingml/2006/picture">
                   <pic:nvPicPr>
-                    <pic:cNvPr id="0" name="Picture 7" descr="C:\Users\hp\AppData\Local\Microsoft\Windows\INetCache\Content.MSO\4D73D225.tmp"/>
+                    <pic:cNvPr id="0" name="Picture 7" descr="https://cdn-images-1.medium.com/max/800/1*mm3sXIUWfMVoS9W4IITW1A.png"/>
                     <pic:cNvPicPr>
                       <a:picLocks noChangeAspect="1" noChangeArrowheads="1"/>
                     </pic:cNvPicPr>
                   </pic:nvPicPr>
                   <pic:blipFill>
-                    <a:blip r:embed="rId5">
+                    <a:blip r:embed="rId8">
                       <a:extLst>
                         <a:ext uri="{28A0092B-C50C-407E-A947-70E740481C1C}">
                           <a14:useLocalDpi xmlns:a14="http://schemas.microsoft.com/office/drawing/2010/main" val="0"/>
@@ -854,15 +848,13 @@
       </w:pPr>
       <w:r>
         <w:rPr>
-          <w:rFonts w:asciiTheme="minorHAnsi" w:hAnsiTheme="minorHAnsi" w:cstheme="minorHAnsi"/>
           <w:noProof/>
-          <w:color w:val="212121"/>
         </w:rPr>
         <w:drawing>
-          <wp:inline distT="0" distB="0" distL="0" distR="0" wp14:anchorId="4CD587EC" wp14:editId="0B719860">
-            <wp:extent cx="5054600" cy="3379470"/>
+          <wp:inline distT="0" distB="0" distL="0" distR="0" wp14:anchorId="53BD1396" wp14:editId="4A53DDE6">
+            <wp:extent cx="3789045" cy="2531110"/>
             <wp:effectExtent l="0" t="0" r="0" b="0"/>
-            <wp:docPr id="5" name="Picture 5" descr="C:\Users\hp\AppData\Local\Microsoft\Windows\INetCache\Content.MSO\C2C6C7B.tmp"/>
+            <wp:docPr id="17" name="Picture 17" descr="https://cdn-images-1.medium.com/max/800/1*RP9qQb6ZBZ0rmMWY-L_I9A.png"/>
             <wp:cNvGraphicFramePr>
               <a:graphicFrameLocks xmlns:a="http://schemas.openxmlformats.org/drawingml/2006/main" noChangeAspect="1"/>
             </wp:cNvGraphicFramePr>
@@ -870,13 +862,13 @@
               <a:graphicData uri="http://schemas.openxmlformats.org/drawingml/2006/picture">
                 <pic:pic xmlns:pic="http://schemas.openxmlformats.org/drawingml/2006/picture">
                   <pic:nvPicPr>
-                    <pic:cNvPr id="0" name="Picture 9" descr="C:\Users\hp\AppData\Local\Microsoft\Windows\INetCache\Content.MSO\C2C6C7B.tmp"/>
+                    <pic:cNvPr id="0" name="Picture 9" descr="https://cdn-images-1.medium.com/max/800/1*RP9qQb6ZBZ0rmMWY-L_I9A.png"/>
                     <pic:cNvPicPr>
                       <a:picLocks noChangeAspect="1" noChangeArrowheads="1"/>
                     </pic:cNvPicPr>
                   </pic:nvPicPr>
                   <pic:blipFill>
-                    <a:blip r:embed="rId5">
+                    <a:blip r:embed="rId9">
                       <a:extLst>
                         <a:ext uri="{28A0092B-C50C-407E-A947-70E740481C1C}">
                           <a14:useLocalDpi xmlns:a14="http://schemas.microsoft.com/office/drawing/2010/main" val="0"/>
@@ -891,7 +883,7 @@
                   <pic:spPr bwMode="auto">
                     <a:xfrm>
                       <a:off x="0" y="0"/>
-                      <a:ext cx="5054600" cy="3379470"/>
+                      <a:ext cx="3789045" cy="2531110"/>
                     </a:xfrm>
                     <a:prstGeom prst="rect">
                       <a:avLst/>
@@ -1047,7 +1039,7 @@
         </w:rPr>
         <w:t xml:space="preserve">To detect dogs, I used a pre-trained model </w:t>
       </w:r>
-      <w:hyperlink r:id="rId6" w:anchor="/gist/db945b393d40bfa26006" w:tgtFrame="_blank" w:history="1">
+      <w:hyperlink r:id="rId10" w:anchor="/gist/db945b393d40bfa26006" w:tgtFrame="_blank" w:history="1">
         <w:r>
           <w:rPr>
             <w:rFonts w:asciiTheme="minorHAnsi" w:hAnsiTheme="minorHAnsi" w:cstheme="minorHAnsi"/>
@@ -1309,15 +1301,25 @@
           <w:szCs w:val="22"/>
         </w:rPr>
       </w:pPr>
-      <w:r>
+    </w:p>
+    <w:p>
+      <w:pPr>
+        <w:pStyle w:val="xmsonormal"/>
+        <w:shd w:val="clear" w:color="auto" w:fill="FFFFFF"/>
+        <w:spacing w:before="0" w:beforeAutospacing="0" w:after="160" w:afterAutospacing="0" w:line="233" w:lineRule="atLeast"/>
         <w:rPr>
           <w:noProof/>
         </w:rPr>
+      </w:pPr>
+      <w:r>
+        <w:rPr>
+          <w:noProof/>
+        </w:rPr>
         <w:drawing>
-          <wp:inline distT="0" distB="0" distL="0" distR="0" wp14:anchorId="05FE8067" wp14:editId="01B6CB4D">
-            <wp:extent cx="3408883" cy="1810969"/>
-            <wp:effectExtent l="0" t="0" r="1270" b="0"/>
-            <wp:docPr id="6" name="Picture 6"/>
+          <wp:inline distT="0" distB="0" distL="0" distR="0" wp14:anchorId="0B4843DC" wp14:editId="6E6018B9">
+            <wp:extent cx="3486150" cy="1866900"/>
+            <wp:effectExtent l="0" t="0" r="0" b="0"/>
+            <wp:docPr id="1" name="Picture 1"/>
             <wp:cNvGraphicFramePr>
               <a:graphicFrameLocks xmlns:a="http://schemas.openxmlformats.org/drawingml/2006/main" noChangeAspect="1"/>
             </wp:cNvGraphicFramePr>
@@ -1329,7 +1331,7 @@
                     <pic:cNvPicPr/>
                   </pic:nvPicPr>
                   <pic:blipFill>
-                    <a:blip r:embed="rId5"/>
+                    <a:blip r:embed="rId11"/>
                     <a:stretch>
                       <a:fillRect/>
                     </a:stretch>
@@ -1337,7 +1339,7 @@
                   <pic:spPr>
                     <a:xfrm>
                       <a:off x="0" y="0"/>
-                      <a:ext cx="3413769" cy="1813565"/>
+                      <a:ext cx="3486150" cy="1866900"/>
                     </a:xfrm>
                     <a:prstGeom prst="rect">
                       <a:avLst/>
@@ -1365,10 +1367,10 @@
         </w:rPr>
         <w:lastRenderedPageBreak/>
         <w:drawing>
-          <wp:inline distT="0" distB="0" distL="0" distR="0" wp14:anchorId="3C0BAED7" wp14:editId="21E37285">
-            <wp:extent cx="5731510" cy="1625600"/>
-            <wp:effectExtent l="0" t="0" r="2540" b="0"/>
-            <wp:docPr id="14" name="Picture 14"/>
+          <wp:inline distT="0" distB="0" distL="0" distR="0" wp14:anchorId="72F15FAC" wp14:editId="48A2E6B2">
+            <wp:extent cx="5731510" cy="1899285"/>
+            <wp:effectExtent l="0" t="0" r="2540" b="5715"/>
+            <wp:docPr id="18" name="Picture 18"/>
             <wp:cNvGraphicFramePr>
               <a:graphicFrameLocks xmlns:a="http://schemas.openxmlformats.org/drawingml/2006/main" noChangeAspect="1"/>
             </wp:cNvGraphicFramePr>
@@ -1380,7 +1382,7 @@
                     <pic:cNvPicPr/>
                   </pic:nvPicPr>
                   <pic:blipFill>
-                    <a:blip r:embed="rId5"/>
+                    <a:blip r:embed="rId12"/>
                     <a:stretch>
                       <a:fillRect/>
                     </a:stretch>
@@ -1388,7 +1390,7 @@
                   <pic:spPr>
                     <a:xfrm>
                       <a:off x="0" y="0"/>
-                      <a:ext cx="5731510" cy="1625600"/>
+                      <a:ext cx="5731510" cy="1899285"/>
                     </a:xfrm>
                     <a:prstGeom prst="rect">
                       <a:avLst/>
@@ -1944,11 +1946,12 @@
         <w:rPr>
           <w:noProof/>
         </w:rPr>
+        <w:lastRenderedPageBreak/>
         <w:drawing>
-          <wp:inline distT="0" distB="0" distL="0" distR="0" wp14:anchorId="4B596F15" wp14:editId="2C11681E">
-            <wp:extent cx="4798771" cy="3532888"/>
-            <wp:effectExtent l="0" t="0" r="1905" b="0"/>
-            <wp:docPr id="15" name="Picture 15"/>
+          <wp:inline distT="0" distB="0" distL="0" distR="0" wp14:anchorId="5E2B0172" wp14:editId="32E36BCD">
+            <wp:extent cx="4962525" cy="3810000"/>
+            <wp:effectExtent l="0" t="0" r="9525" b="0"/>
+            <wp:docPr id="19" name="Picture 19"/>
             <wp:cNvGraphicFramePr>
               <a:graphicFrameLocks xmlns:a="http://schemas.openxmlformats.org/drawingml/2006/main" noChangeAspect="1"/>
             </wp:cNvGraphicFramePr>
@@ -1960,7 +1963,7 @@
                     <pic:cNvPicPr/>
                   </pic:nvPicPr>
                   <pic:blipFill>
-                    <a:blip r:embed="rId5"/>
+                    <a:blip r:embed="rId13"/>
                     <a:stretch>
                       <a:fillRect/>
                     </a:stretch>
@@ -1968,7 +1971,7 @@
                   <pic:spPr>
                     <a:xfrm>
                       <a:off x="0" y="0"/>
-                      <a:ext cx="4800024" cy="3533810"/>
+                      <a:ext cx="4962525" cy="3810000"/>
                     </a:xfrm>
                     <a:prstGeom prst="rect">
                       <a:avLst/>
@@ -2000,7 +2003,6 @@
           <w:sz w:val="22"/>
           <w:szCs w:val="22"/>
         </w:rPr>
-        <w:lastRenderedPageBreak/>
         <w:t xml:space="preserve">I used the above CNN architecture for the first experiment. </w:t>
       </w:r>
       <w:r>
@@ -2423,7 +2425,17 @@
           <w:sz w:val="22"/>
           <w:szCs w:val="22"/>
         </w:rPr>
-        <w:t xml:space="preserve"> after training only for 20 epochs and each epoch took only a couple of seconds.</w:t>
+        <w:t xml:space="preserve"> </w:t>
+      </w:r>
+      <w:r>
+        <w:rPr>
+          <w:rFonts w:asciiTheme="minorHAnsi" w:hAnsiTheme="minorHAnsi" w:cstheme="minorHAnsi"/>
+          <w:color w:val="212121"/>
+          <w:sz w:val="22"/>
+          <w:szCs w:val="22"/>
+        </w:rPr>
+        <w:lastRenderedPageBreak/>
+        <w:t>after training only for 20 epochs and each epoch took only a couple of seconds.</w:t>
       </w:r>
       <w:r>
         <w:rPr>
@@ -2528,16 +2540,7 @@
           <w:sz w:val="22"/>
           <w:szCs w:val="22"/>
         </w:rPr>
-        <w:t xml:space="preserve"> layer which retains only the important information and reduces the dimensionality to a great extent.</w:t>
-      </w:r>
-      <w:r>
-        <w:rPr>
-          <w:rFonts w:asciiTheme="minorHAnsi" w:hAnsiTheme="minorHAnsi" w:cstheme="minorHAnsi"/>
-          <w:color w:val="212121"/>
-          <w:sz w:val="22"/>
-          <w:szCs w:val="22"/>
-        </w:rPr>
-        <w:t xml:space="preserve"> </w:t>
+        <w:t xml:space="preserve"> layer which retains only the important information and reduces the dimensionality to a great extent. </w:t>
       </w:r>
       <w:r>
         <w:rPr>
@@ -2671,7 +2674,6 @@
           <w:sz w:val="22"/>
           <w:szCs w:val="22"/>
         </w:rPr>
-        <w:lastRenderedPageBreak/>
         <w:drawing>
           <wp:inline distT="0" distB="0" distL="0" distR="0" wp14:anchorId="039705C2" wp14:editId="35BBC816">
             <wp:extent cx="3686861" cy="2595685"/>
@@ -2690,7 +2692,7 @@
                     </pic:cNvPicPr>
                   </pic:nvPicPr>
                   <pic:blipFill>
-                    <a:blip r:embed="rId7">
+                    <a:blip r:embed="rId14">
                       <a:extLst>
                         <a:ext uri="{28A0092B-C50C-407E-A947-70E740481C1C}">
                           <a14:useLocalDpi xmlns:a14="http://schemas.microsoft.com/office/drawing/2010/main" val="0"/>
@@ -2830,25 +2832,7 @@
           <w:sz w:val="22"/>
           <w:szCs w:val="22"/>
         </w:rPr>
-        <w:t xml:space="preserve">good enough. As we see from these test images, my model </w:t>
-      </w:r>
-      <w:r>
-        <w:rPr>
-          <w:rFonts w:asciiTheme="minorHAnsi" w:hAnsiTheme="minorHAnsi" w:cstheme="minorHAnsi"/>
-          <w:color w:val="212121"/>
-          <w:sz w:val="22"/>
-          <w:szCs w:val="22"/>
-        </w:rPr>
-        <w:t>can</w:t>
-      </w:r>
-      <w:r>
-        <w:rPr>
-          <w:rFonts w:asciiTheme="minorHAnsi" w:hAnsiTheme="minorHAnsi" w:cstheme="minorHAnsi"/>
-          <w:color w:val="212121"/>
-          <w:sz w:val="22"/>
-          <w:szCs w:val="22"/>
-        </w:rPr>
-        <w:t xml:space="preserve"> detect dog breeds correctly with high inter-class variation. i.e. It detected the breeds Brittany and Labrador</w:t>
+        <w:t>good enough. As we see from these test images, my model can detect dog breeds correctly with high inter-class variation. i.e. It detected the breeds Brittany and Labrador</w:t>
       </w:r>
       <w:r>
         <w:rPr>
@@ -2885,6 +2869,7 @@
         <w:rPr>
           <w:noProof/>
         </w:rPr>
+        <w:lastRenderedPageBreak/>
         <w:drawing>
           <wp:inline distT="0" distB="0" distL="0" distR="0" wp14:anchorId="5217FD4A" wp14:editId="7D5CD9F1">
             <wp:extent cx="4095750" cy="2276475"/>
@@ -2901,7 +2886,7 @@
                     <pic:cNvPicPr/>
                   </pic:nvPicPr>
                   <pic:blipFill>
-                    <a:blip r:embed="rId8"/>
+                    <a:blip r:embed="rId15"/>
                     <a:stretch>
                       <a:fillRect/>
                     </a:stretch>
@@ -2990,22 +2975,31 @@
         <w:shd w:val="clear" w:color="auto" w:fill="FFFFFF"/>
         <w:spacing w:before="240" w:beforeAutospacing="0" w:after="0" w:afterAutospacing="0"/>
         <w:rPr>
-          <w:rFonts w:asciiTheme="minorHAnsi" w:hAnsiTheme="minorHAnsi" w:cstheme="minorHAnsi"/>
-          <w:color w:val="212121"/>
-          <w:sz w:val="22"/>
-          <w:szCs w:val="22"/>
-        </w:rPr>
-      </w:pPr>
-      <w:r>
-        <w:rPr>
           <w:noProof/>
         </w:rPr>
-        <w:lastRenderedPageBreak/>
+      </w:pPr>
+    </w:p>
+    <w:p>
+      <w:pPr>
+        <w:pStyle w:val="NormalWeb"/>
+        <w:shd w:val="clear" w:color="auto" w:fill="FFFFFF"/>
+        <w:spacing w:before="240" w:beforeAutospacing="0" w:after="0" w:afterAutospacing="0"/>
+        <w:rPr>
+          <w:rFonts w:asciiTheme="minorHAnsi" w:hAnsiTheme="minorHAnsi" w:cstheme="minorHAnsi"/>
+          <w:color w:val="212121"/>
+          <w:sz w:val="22"/>
+          <w:szCs w:val="22"/>
+        </w:rPr>
+      </w:pPr>
+      <w:r>
+        <w:rPr>
+          <w:noProof/>
+        </w:rPr>
         <w:drawing>
-          <wp:inline distT="0" distB="0" distL="0" distR="0" wp14:anchorId="13E514CC" wp14:editId="17A185D5">
-            <wp:extent cx="2984602" cy="2044518"/>
-            <wp:effectExtent l="0" t="0" r="6350" b="0"/>
-            <wp:docPr id="8" name="Picture 8"/>
+          <wp:inline distT="0" distB="0" distL="0" distR="0" wp14:anchorId="5822AE7C" wp14:editId="442A1EA7">
+            <wp:extent cx="5731510" cy="2129155"/>
+            <wp:effectExtent l="0" t="0" r="2540" b="4445"/>
+            <wp:docPr id="20" name="Picture 20"/>
             <wp:cNvGraphicFramePr>
               <a:graphicFrameLocks xmlns:a="http://schemas.openxmlformats.org/drawingml/2006/main" noChangeAspect="1"/>
             </wp:cNvGraphicFramePr>
@@ -3017,7 +3011,7 @@
                     <pic:cNvPicPr/>
                   </pic:nvPicPr>
                   <pic:blipFill>
-                    <a:blip r:embed="rId9"/>
+                    <a:blip r:embed="rId16"/>
                     <a:stretch>
                       <a:fillRect/>
                     </a:stretch>
@@ -3025,7 +3019,7 @@
                   <pic:spPr>
                     <a:xfrm>
                       <a:off x="0" y="0"/>
-                      <a:ext cx="2994391" cy="2051223"/>
+                      <a:ext cx="5731510" cy="2129155"/>
                     </a:xfrm>
                     <a:prstGeom prst="rect">
                       <a:avLst/>
@@ -3046,46 +3040,6 @@
         </w:rPr>
         <w:t xml:space="preserve"> </w:t>
       </w:r>
-      <w:r>
-        <w:rPr>
-          <w:noProof/>
-        </w:rPr>
-        <w:drawing>
-          <wp:inline distT="0" distB="0" distL="0" distR="0" wp14:anchorId="2323A2CB" wp14:editId="63EB73CE">
-            <wp:extent cx="2617588" cy="2040941"/>
-            <wp:effectExtent l="0" t="0" r="0" b="0"/>
-            <wp:docPr id="9" name="Picture 9"/>
-            <wp:cNvGraphicFramePr>
-              <a:graphicFrameLocks xmlns:a="http://schemas.openxmlformats.org/drawingml/2006/main" noChangeAspect="1"/>
-            </wp:cNvGraphicFramePr>
-            <a:graphic xmlns:a="http://schemas.openxmlformats.org/drawingml/2006/main">
-              <a:graphicData uri="http://schemas.openxmlformats.org/drawingml/2006/picture">
-                <pic:pic xmlns:pic="http://schemas.openxmlformats.org/drawingml/2006/picture">
-                  <pic:nvPicPr>
-                    <pic:cNvPr id="1" name=""/>
-                    <pic:cNvPicPr/>
-                  </pic:nvPicPr>
-                  <pic:blipFill>
-                    <a:blip r:embed="rId10"/>
-                    <a:stretch>
-                      <a:fillRect/>
-                    </a:stretch>
-                  </pic:blipFill>
-                  <pic:spPr>
-                    <a:xfrm>
-                      <a:off x="0" y="0"/>
-                      <a:ext cx="2618213" cy="2041428"/>
-                    </a:xfrm>
-                    <a:prstGeom prst="rect">
-                      <a:avLst/>
-                    </a:prstGeom>
-                  </pic:spPr>
-                </pic:pic>
-              </a:graphicData>
-            </a:graphic>
-          </wp:inline>
-        </w:drawing>
-      </w:r>
     </w:p>
     <w:p>
       <w:pPr>
@@ -3187,6 +3141,44 @@
     </w:p>
     <w:p>
       <w:pPr>
+        <w:pStyle w:val="NormalWeb"/>
+        <w:shd w:val="clear" w:color="auto" w:fill="FFFFFF"/>
+        <w:spacing w:before="240" w:beforeAutospacing="0" w:after="0" w:afterAutospacing="0"/>
+        <w:rPr>
+          <w:rFonts w:asciiTheme="minorHAnsi" w:hAnsiTheme="minorHAnsi" w:cstheme="minorHAnsi"/>
+          <w:color w:val="212121"/>
+          <w:sz w:val="22"/>
+          <w:szCs w:val="22"/>
+        </w:rPr>
+      </w:pPr>
+      <w:bookmarkStart w:id="0" w:name="_GoBack"/>
+      <w:bookmarkEnd w:id="0"/>
+    </w:p>
+    <w:p>
+      <w:pPr>
+        <w:pStyle w:val="xmsonormal"/>
+        <w:shd w:val="clear" w:color="auto" w:fill="FFFFFF"/>
+        <w:spacing w:before="0" w:beforeAutospacing="0" w:after="160" w:afterAutospacing="0" w:line="233" w:lineRule="atLeast"/>
+        <w:rPr>
+          <w:rFonts w:asciiTheme="minorHAnsi" w:hAnsiTheme="minorHAnsi" w:cstheme="minorHAnsi"/>
+          <w:color w:val="212121"/>
+          <w:sz w:val="22"/>
+          <w:szCs w:val="22"/>
+        </w:rPr>
+      </w:pPr>
+      <w:r>
+        <w:rPr>
+          <w:rFonts w:asciiTheme="minorHAnsi" w:hAnsiTheme="minorHAnsi" w:cstheme="minorHAnsi"/>
+          <w:b/>
+          <w:color w:val="212121"/>
+          <w:sz w:val="22"/>
+          <w:szCs w:val="22"/>
+        </w:rPr>
+        <w:t>Conclusion</w:t>
+      </w:r>
+    </w:p>
+    <w:p>
+      <w:pPr>
         <w:pStyle w:val="xmsonormal"/>
         <w:shd w:val="clear" w:color="auto" w:fill="FFFFFF"/>
         <w:spacing w:line="233" w:lineRule="atLeast"/>
@@ -3197,28 +3189,50 @@
           <w:szCs w:val="22"/>
         </w:rPr>
       </w:pPr>
-    </w:p>
-    <w:p>
-      <w:pPr>
-        <w:pStyle w:val="xmsonormal"/>
-        <w:shd w:val="clear" w:color="auto" w:fill="FFFFFF"/>
-        <w:spacing w:before="0" w:beforeAutospacing="0" w:after="160" w:afterAutospacing="0" w:line="233" w:lineRule="atLeast"/>
-        <w:rPr>
-          <w:rFonts w:asciiTheme="minorHAnsi" w:hAnsiTheme="minorHAnsi" w:cstheme="minorHAnsi"/>
-          <w:color w:val="212121"/>
-          <w:sz w:val="22"/>
-          <w:szCs w:val="22"/>
-        </w:rPr>
-      </w:pPr>
-      <w:r>
-        <w:rPr>
-          <w:rFonts w:asciiTheme="minorHAnsi" w:hAnsiTheme="minorHAnsi" w:cstheme="minorHAnsi"/>
-          <w:b/>
-          <w:color w:val="212121"/>
-          <w:sz w:val="22"/>
-          <w:szCs w:val="22"/>
-        </w:rPr>
-        <w:t>Conclusion</w:t>
+      <w:r>
+        <w:rPr>
+          <w:rFonts w:asciiTheme="minorHAnsi" w:hAnsiTheme="minorHAnsi" w:cstheme="minorHAnsi"/>
+          <w:color w:val="212121"/>
+          <w:sz w:val="22"/>
+          <w:szCs w:val="22"/>
+        </w:rPr>
+        <w:t xml:space="preserve">We started with a scratch CNN model with accuracy of 3% and trained a model with 78% accuracy using transfer learning and little effort is impressive. The accuracy may be seeming low, but our problem is not very sensitive to be bothered about </w:t>
+      </w:r>
+      <w:r>
+        <w:rPr>
+          <w:rFonts w:asciiTheme="minorHAnsi" w:hAnsiTheme="minorHAnsi" w:cstheme="minorHAnsi"/>
+          <w:color w:val="212121"/>
+          <w:sz w:val="22"/>
+          <w:szCs w:val="22"/>
+        </w:rPr>
+        <w:t>that</w:t>
+      </w:r>
+      <w:r>
+        <w:rPr>
+          <w:rFonts w:asciiTheme="minorHAnsi" w:hAnsiTheme="minorHAnsi" w:cstheme="minorHAnsi"/>
+          <w:color w:val="212121"/>
+          <w:sz w:val="22"/>
+          <w:szCs w:val="22"/>
+        </w:rPr>
+        <w:t xml:space="preserve">. Given time and effort, we can </w:t>
+      </w:r>
+      <w:r>
+        <w:rPr>
+          <w:rFonts w:asciiTheme="minorHAnsi" w:hAnsiTheme="minorHAnsi" w:cstheme="minorHAnsi"/>
+          <w:color w:val="212121"/>
+          <w:sz w:val="22"/>
+          <w:szCs w:val="22"/>
+        </w:rPr>
+        <w:t>achieve</w:t>
+      </w:r>
+      <w:r>
+        <w:rPr>
+          <w:rFonts w:asciiTheme="minorHAnsi" w:hAnsiTheme="minorHAnsi" w:cstheme="minorHAnsi"/>
+          <w:color w:val="212121"/>
+          <w:sz w:val="22"/>
+          <w:szCs w:val="22"/>
+        </w:rPr>
+        <w:t xml:space="preserve"> above 90% accuracy in this problem using the transfer learning and data augmentation methods.</w:t>
       </w:r>
     </w:p>
     <w:p>
@@ -3240,43 +3254,7 @@
           <w:sz w:val="22"/>
           <w:szCs w:val="22"/>
         </w:rPr>
-        <w:t xml:space="preserve">We started with a scratch CNN model with accuracy of 3% and trained a model with 78% accuracy using transfer learning and little effort is impressive. The accuracy may be seeming low, but our problem is not very sensitive to be bothered about </w:t>
-      </w:r>
-      <w:r>
-        <w:rPr>
-          <w:rFonts w:asciiTheme="minorHAnsi" w:hAnsiTheme="minorHAnsi" w:cstheme="minorHAnsi"/>
-          <w:color w:val="212121"/>
-          <w:sz w:val="22"/>
-          <w:szCs w:val="22"/>
-        </w:rPr>
-        <w:t>that</w:t>
-      </w:r>
-      <w:r>
-        <w:rPr>
-          <w:rFonts w:asciiTheme="minorHAnsi" w:hAnsiTheme="minorHAnsi" w:cstheme="minorHAnsi"/>
-          <w:color w:val="212121"/>
-          <w:sz w:val="22"/>
-          <w:szCs w:val="22"/>
-        </w:rPr>
-        <w:t xml:space="preserve">. Given time and effort, we can </w:t>
-      </w:r>
-      <w:r>
-        <w:rPr>
-          <w:rFonts w:asciiTheme="minorHAnsi" w:hAnsiTheme="minorHAnsi" w:cstheme="minorHAnsi"/>
-          <w:color w:val="212121"/>
-          <w:sz w:val="22"/>
-          <w:szCs w:val="22"/>
-        </w:rPr>
-        <w:t>achieve</w:t>
-      </w:r>
-      <w:r>
-        <w:rPr>
-          <w:rFonts w:asciiTheme="minorHAnsi" w:hAnsiTheme="minorHAnsi" w:cstheme="minorHAnsi"/>
-          <w:color w:val="212121"/>
-          <w:sz w:val="22"/>
-          <w:szCs w:val="22"/>
-        </w:rPr>
-        <w:t xml:space="preserve"> above 90% accuracy in this problem using the transfer learning and data augmentation methods.</w:t>
+        <w:t>GitHub Repository can be found at:</w:t>
       </w:r>
     </w:p>
     <w:p>
@@ -3291,30 +3269,14 @@
           <w:szCs w:val="22"/>
         </w:rPr>
       </w:pPr>
-      <w:r>
-        <w:rPr>
-          <w:rFonts w:asciiTheme="minorHAnsi" w:hAnsiTheme="minorHAnsi" w:cstheme="minorHAnsi"/>
-          <w:color w:val="212121"/>
-          <w:sz w:val="22"/>
-          <w:szCs w:val="22"/>
-        </w:rPr>
-        <w:t>GitHub Repository can be found at:</w:t>
-      </w:r>
-    </w:p>
-    <w:p>
-      <w:pPr>
-        <w:pStyle w:val="xmsonormal"/>
-        <w:shd w:val="clear" w:color="auto" w:fill="FFFFFF"/>
-        <w:spacing w:line="233" w:lineRule="atLeast"/>
-        <w:rPr>
-          <w:rFonts w:asciiTheme="minorHAnsi" w:hAnsiTheme="minorHAnsi" w:cstheme="minorHAnsi"/>
-          <w:color w:val="212121"/>
-          <w:sz w:val="22"/>
-          <w:szCs w:val="22"/>
-        </w:rPr>
-      </w:pPr>
-      <w:bookmarkStart w:id="0" w:name="_GoBack"/>
-      <w:bookmarkEnd w:id="0"/>
+      <w:hyperlink r:id="rId17" w:history="1">
+        <w:r>
+          <w:rPr>
+            <w:rStyle w:val="Hyperlink"/>
+          </w:rPr>
+          <w:t>https://github.com/RekhaChandrasekaran/DSND_Capstone_Dog_Breed_Classifier</w:t>
+        </w:r>
+      </w:hyperlink>
     </w:p>
     <w:p>
       <w:pPr>
@@ -3362,6 +3324,7 @@
           <w:sz w:val="22"/>
           <w:szCs w:val="22"/>
         </w:rPr>
+        <w:lastRenderedPageBreak/>
         <w:t xml:space="preserve">Narrow AI </w:t>
       </w:r>
     </w:p>
@@ -3376,7 +3339,7 @@
           <w:u w:val="single"/>
         </w:rPr>
       </w:pPr>
-      <w:hyperlink r:id="rId11" w:history="1">
+      <w:hyperlink r:id="rId18" w:history="1">
         <w:r>
           <w:rPr>
             <w:rStyle w:val="Hyperlink"/>
@@ -3421,7 +3384,7 @@
         </w:rPr>
         <w:t xml:space="preserve"> feature-based cascade classifiers </w:t>
       </w:r>
-      <w:hyperlink r:id="rId12" w:history="1">
+      <w:hyperlink r:id="rId19" w:history="1">
         <w:r>
           <w:rPr>
             <w:rStyle w:val="Hyperlink"/>
@@ -3469,7 +3432,7 @@
           <w:rStyle w:val="Hyperlink"/>
         </w:rPr>
       </w:pPr>
-      <w:hyperlink r:id="rId13" w:history="1">
+      <w:hyperlink r:id="rId20" w:history="1">
         <w:r>
           <w:rPr>
             <w:rStyle w:val="Hyperlink"/>
@@ -3505,7 +3468,7 @@
         <w:spacing w:before="0" w:beforeAutospacing="0" w:after="160" w:afterAutospacing="0" w:line="233" w:lineRule="atLeast"/>
         <w:ind w:left="720"/>
       </w:pPr>
-      <w:hyperlink r:id="rId14" w:history="1">
+      <w:hyperlink r:id="rId21" w:history="1">
         <w:r>
           <w:rPr>
             <w:rStyle w:val="Hyperlink"/>
@@ -3553,7 +3516,7 @@
           <w:szCs w:val="22"/>
         </w:rPr>
       </w:pPr>
-      <w:hyperlink r:id="rId15" w:history="1">
+      <w:hyperlink r:id="rId22" w:history="1">
         <w:r>
           <w:rPr>
             <w:rStyle w:val="Hyperlink"/>
@@ -7556,7 +7519,6 @@
     <w:name w:val="Normal (Web)"/>
     <w:basedOn w:val="Normal"/>
     <w:uiPriority w:val="99"/>
-    <w:semiHidden/>
     <w:unhideWhenUsed/>
     <w:rsid w:val="000E1ADC"/>
     <w:pPr>

</xml_diff>